<commit_message>
Added Lab03 and Lab04
</commit_message>
<xml_diff>
--- a/Lab03/Report.docx
+++ b/Lab03/Report.docx
@@ -555,7 +555,27 @@
           <w:szCs w:val="24"/>
           <w:lang w:val="en-US"/>
         </w:rPr>
-        <w:t>I have also completed the Online Tutorial on avoiding plagiarism ‘Ready, Steady, Write’, located at</w:t>
+        <w:t xml:space="preserve">I have also completed the Online Tutorial on avoiding plagiarism ‘Ready, Steady, </w:t>
+      </w:r>
+      <w:proofErr w:type="gramStart"/>
+      <w:r>
+        <w:rPr>
+          <w:rFonts w:asciiTheme="minorHAnsi" w:hAnsiTheme="minorHAnsi" w:cstheme="minorHAnsi"/>
+          <w:bCs/>
+          <w:szCs w:val="24"/>
+          <w:lang w:val="en-US"/>
+        </w:rPr>
+        <w:t>Write</w:t>
+      </w:r>
+      <w:proofErr w:type="gramEnd"/>
+      <w:r>
+        <w:rPr>
+          <w:rFonts w:asciiTheme="minorHAnsi" w:hAnsiTheme="minorHAnsi" w:cstheme="minorHAnsi"/>
+          <w:bCs/>
+          <w:szCs w:val="24"/>
+          <w:lang w:val="en-US"/>
+        </w:rPr>
+        <w:t>’, located at</w:t>
       </w:r>
       <w:r>
         <w:rPr>
@@ -599,8 +619,18 @@
           <w:szCs w:val="24"/>
           <w:lang w:val="en-US"/>
         </w:rPr>
-        <w:t>I am aware that the module coordinator reserves the right to submit my exam to Turnitin and may follow up with further actions if required should I be found to have breached College policy on plagiarism</w:t>
-      </w:r>
+        <w:t xml:space="preserve">I am aware that the module coordinator reserves the right to submit my exam to Turnitin and may follow up with further actions if required should I be found to have breached College policy on </w:t>
+      </w:r>
+      <w:proofErr w:type="gramStart"/>
+      <w:r>
+        <w:rPr>
+          <w:rFonts w:asciiTheme="minorHAnsi" w:hAnsiTheme="minorHAnsi" w:cstheme="minorHAnsi"/>
+          <w:szCs w:val="24"/>
+          <w:lang w:val="en-US"/>
+        </w:rPr>
+        <w:t>plagiarism</w:t>
+      </w:r>
+      <w:proofErr w:type="gramEnd"/>
     </w:p>
     <w:p>
       <w:pPr>
@@ -820,7 +850,27 @@
           <w:bCs/>
           <w:lang w:val="en-IE"/>
         </w:rPr>
-        <w:t>This lab requires a number of hand calculations. ALL calculations will be placed in an appendix at the end of this report.</w:t>
+        <w:t xml:space="preserve">This lab requires </w:t>
+      </w:r>
+      <w:proofErr w:type="gramStart"/>
+      <w:r>
+        <w:rPr>
+          <w:rFonts w:asciiTheme="minorHAnsi" w:hAnsiTheme="minorHAnsi" w:cstheme="minorHAnsi"/>
+          <w:b/>
+          <w:bCs/>
+          <w:lang w:val="en-IE"/>
+        </w:rPr>
+        <w:t>a number of</w:t>
+      </w:r>
+      <w:proofErr w:type="gramEnd"/>
+      <w:r>
+        <w:rPr>
+          <w:rFonts w:asciiTheme="minorHAnsi" w:hAnsiTheme="minorHAnsi" w:cstheme="minorHAnsi"/>
+          <w:b/>
+          <w:bCs/>
+          <w:lang w:val="en-IE"/>
+        </w:rPr>
+        <w:t xml:space="preserve"> hand calculations. ALL calculations will be placed in an appendix at the end of this report.</w:t>
       </w:r>
     </w:p>
     <w:p>
@@ -1007,7 +1057,23 @@
           <w:rFonts w:asciiTheme="minorHAnsi" w:hAnsiTheme="minorHAnsi" w:cstheme="minorHAnsi"/>
           <w:lang w:val="en-IE"/>
         </w:rPr>
-        <w:t xml:space="preserve">filter order had to increase. This corresponds to an increase in the number of coefficients that need to be stored to describe this filter, leading to a larger memory footprint. This is the trade of between the filter order and transition region. As the transition region becomes smaller the order has to increase to compensate and vice versa. </w:t>
+        <w:t xml:space="preserve">filter order had to increase. This corresponds to an increase in the number of coefficients that need to be stored to describe this filter, leading to a larger memory footprint. This is the trade of between the filter order and transition region. As the transition region becomes smaller the order </w:t>
+      </w:r>
+      <w:proofErr w:type="gramStart"/>
+      <w:r>
+        <w:rPr>
+          <w:rFonts w:asciiTheme="minorHAnsi" w:hAnsiTheme="minorHAnsi" w:cstheme="minorHAnsi"/>
+          <w:lang w:val="en-IE"/>
+        </w:rPr>
+        <w:t>has to</w:t>
+      </w:r>
+      <w:proofErr w:type="gramEnd"/>
+      <w:r>
+        <w:rPr>
+          <w:rFonts w:asciiTheme="minorHAnsi" w:hAnsiTheme="minorHAnsi" w:cstheme="minorHAnsi"/>
+          <w:lang w:val="en-IE"/>
+        </w:rPr>
+        <w:t xml:space="preserve"> increase to compensate and vice versa. </w:t>
       </w:r>
     </w:p>
     <w:p>
@@ -1170,7 +1236,39 @@
           <w:rFonts w:asciiTheme="minorHAnsi" w:hAnsiTheme="minorHAnsi" w:cstheme="minorHAnsi"/>
           <w:lang w:val="en-IE"/>
         </w:rPr>
-        <w:t>I used the Bilinear Transform method to design an appropriate Butterworth filter. From my calculations, I determined the minimum order to be 2. This was then confirmed by the Matlab filterDesigner tool.</w:t>
+        <w:t xml:space="preserve">I used the Bilinear Transform method to design an appropriate Butterworth filter. From my calculations, I determined the minimum order to be 2. This was then confirmed by the </w:t>
+      </w:r>
+      <w:proofErr w:type="spellStart"/>
+      <w:r>
+        <w:rPr>
+          <w:rFonts w:asciiTheme="minorHAnsi" w:hAnsiTheme="minorHAnsi" w:cstheme="minorHAnsi"/>
+          <w:lang w:val="en-IE"/>
+        </w:rPr>
+        <w:t>Matlab</w:t>
+      </w:r>
+      <w:proofErr w:type="spellEnd"/>
+      <w:r>
+        <w:rPr>
+          <w:rFonts w:asciiTheme="minorHAnsi" w:hAnsiTheme="minorHAnsi" w:cstheme="minorHAnsi"/>
+          <w:lang w:val="en-IE"/>
+        </w:rPr>
+        <w:t xml:space="preserve"> </w:t>
+      </w:r>
+      <w:proofErr w:type="spellStart"/>
+      <w:r>
+        <w:rPr>
+          <w:rFonts w:asciiTheme="minorHAnsi" w:hAnsiTheme="minorHAnsi" w:cstheme="minorHAnsi"/>
+          <w:lang w:val="en-IE"/>
+        </w:rPr>
+        <w:t>filterDesigner</w:t>
+      </w:r>
+      <w:proofErr w:type="spellEnd"/>
+      <w:r>
+        <w:rPr>
+          <w:rFonts w:asciiTheme="minorHAnsi" w:hAnsiTheme="minorHAnsi" w:cstheme="minorHAnsi"/>
+          <w:lang w:val="en-IE"/>
+        </w:rPr>
+        <w:t xml:space="preserve"> tool.</w:t>
       </w:r>
     </w:p>
     <w:p>
@@ -1645,7 +1743,23 @@
           <w:rFonts w:asciiTheme="minorHAnsi" w:hAnsiTheme="minorHAnsi" w:cstheme="minorHAnsi"/>
           <w:lang w:val="en-IE"/>
         </w:rPr>
-        <w:t>The above pole zero plot does not match up with the pole zero plot calculated when using the impulse invariance method. This is because the filterDesigner tool in MATLAB mainly makes use of the Bilinear Transform to discretise continuous time filters. The Bilinear Transform and the Impulse Invariance method produce different pole zero plots due to the difference in the mapping that both methods use to convert a continuous time filter to a discrete time filter.</w:t>
+        <w:t xml:space="preserve">The above pole zero plot does not match up with the pole zero plot calculated when using the impulse invariance method. This is because the </w:t>
+      </w:r>
+      <w:proofErr w:type="spellStart"/>
+      <w:r>
+        <w:rPr>
+          <w:rFonts w:asciiTheme="minorHAnsi" w:hAnsiTheme="minorHAnsi" w:cstheme="minorHAnsi"/>
+          <w:lang w:val="en-IE"/>
+        </w:rPr>
+        <w:t>filterDesigner</w:t>
+      </w:r>
+      <w:proofErr w:type="spellEnd"/>
+      <w:r>
+        <w:rPr>
+          <w:rFonts w:asciiTheme="minorHAnsi" w:hAnsiTheme="minorHAnsi" w:cstheme="minorHAnsi"/>
+          <w:lang w:val="en-IE"/>
+        </w:rPr>
+        <w:t xml:space="preserve"> tool in MATLAB mainly makes use of the Bilinear Transform to discretise continuous time filters. The Bilinear Transform and the Impulse Invariance method produce different pole zero plots due to the difference in the mapping that both methods use to convert a continuous time filter to a discrete time filter.</w:t>
       </w:r>
     </w:p>
     <w:p>
@@ -1786,8 +1900,16 @@
         <w:rPr>
           <w:rFonts w:asciiTheme="minorHAnsi" w:hAnsiTheme="minorHAnsi" w:cstheme="minorHAnsi"/>
         </w:rPr>
-        <w:t xml:space="preserve"> Order Chebyshev Type 1 Lowpass filter</w:t>
-      </w:r>
+        <w:t xml:space="preserve"> Order Chebyshev Type 1 Lowpass </w:t>
+      </w:r>
+      <w:proofErr w:type="gramStart"/>
+      <w:r>
+        <w:rPr>
+          <w:rFonts w:asciiTheme="minorHAnsi" w:hAnsiTheme="minorHAnsi" w:cstheme="minorHAnsi"/>
+        </w:rPr>
+        <w:t>filter</w:t>
+      </w:r>
+      <w:proofErr w:type="gramEnd"/>
     </w:p>
     <w:p>
       <w:pPr>
@@ -1855,7 +1977,23 @@
           <w:rFonts w:asciiTheme="minorHAnsi" w:hAnsiTheme="minorHAnsi" w:cstheme="minorHAnsi"/>
           <w:lang w:val="en-IE"/>
         </w:rPr>
-        <w:t xml:space="preserve"> order Chebyshev Type 1 filter. Compared to the Butterworth filter in 1.1.1 we can see that in the passband, the Chebyshev filter is not maximally flat. Instead, we see some ripples in the passband. We can also see that compared to the Butterworth filter, it is not monotonically decreasing as well. We also notice that there seems to be a similar phase shift in the passband region. Where the Chebyshev filter really shines is its improvement in the order number. While the Butterworth required an order of 13 to meet the specifications, the Chebyshev filter only needed 8. This allows us to have a simpler filter.</w:t>
+        <w:t xml:space="preserve"> order Chebyshev Type 1 filter. Compared to the Butterworth filter in 1.1.1 we can see that in the passband, the Chebyshev filter is not maximally flat. Instead, we see some ripples in the passband. We can also see that compared to the Butterworth </w:t>
+      </w:r>
+      <w:proofErr w:type="gramStart"/>
+      <w:r>
+        <w:rPr>
+          <w:rFonts w:asciiTheme="minorHAnsi" w:hAnsiTheme="minorHAnsi" w:cstheme="minorHAnsi"/>
+          <w:lang w:val="en-IE"/>
+        </w:rPr>
+        <w:t>filter,</w:t>
+      </w:r>
+      <w:proofErr w:type="gramEnd"/>
+      <w:r>
+        <w:rPr>
+          <w:rFonts w:asciiTheme="minorHAnsi" w:hAnsiTheme="minorHAnsi" w:cstheme="minorHAnsi"/>
+          <w:lang w:val="en-IE"/>
+        </w:rPr>
+        <w:t xml:space="preserve"> it is not monotonically decreasing as well. We also notice that there seems to be a similar phase shift in the passband region. Where the Chebyshev filter really shines is its improvement in the order number. While the Butterworth required an order of 13 to meet the specifications, the Chebyshev filter only needed 8. This allows us to have a simpler filter.</w:t>
       </w:r>
     </w:p>
     <w:p>
@@ -2237,12 +2375,21 @@
         </w:rPr>
         <w:t>890</w:t>
       </w:r>
-      <w:r>
-        <w:rPr>
-          <w:rFonts w:asciiTheme="minorHAnsi" w:hAnsiTheme="minorHAnsi" w:cstheme="minorHAnsi"/>
-          <w:lang w:val="en-IE"/>
-        </w:rPr>
-        <w:t xml:space="preserve">) and the impulse response is symmetric. </w:t>
+      <w:proofErr w:type="gramStart"/>
+      <w:r>
+        <w:rPr>
+          <w:rFonts w:asciiTheme="minorHAnsi" w:hAnsiTheme="minorHAnsi" w:cstheme="minorHAnsi"/>
+          <w:lang w:val="en-IE"/>
+        </w:rPr>
+        <w:t>)</w:t>
+      </w:r>
+      <w:proofErr w:type="gramEnd"/>
+      <w:r>
+        <w:rPr>
+          <w:rFonts w:asciiTheme="minorHAnsi" w:hAnsiTheme="minorHAnsi" w:cstheme="minorHAnsi"/>
+          <w:lang w:val="en-IE"/>
+        </w:rPr>
+        <w:t xml:space="preserve"> and the impulse response is symmetric. </w:t>
       </w:r>
     </w:p>
     <w:p>
@@ -2391,12 +2538,21 @@
         </w:rPr>
         <w:t xml:space="preserve">I had to increase the filter order to 22 </w:t>
       </w:r>
-      <w:r>
-        <w:rPr>
-          <w:rFonts w:asciiTheme="minorHAnsi" w:hAnsiTheme="minorHAnsi" w:cstheme="minorHAnsi"/>
-          <w:lang w:val="en-IE"/>
-        </w:rPr>
-        <w:t>in order to keep an attenuation below 40dB past 15kHz. It should be noted that even though I specified an order of 22, MATLAB reported this filter to have an order of 21.</w:t>
+      <w:proofErr w:type="gramStart"/>
+      <w:r>
+        <w:rPr>
+          <w:rFonts w:asciiTheme="minorHAnsi" w:hAnsiTheme="minorHAnsi" w:cstheme="minorHAnsi"/>
+          <w:lang w:val="en-IE"/>
+        </w:rPr>
+        <w:t>in order to</w:t>
+      </w:r>
+      <w:proofErr w:type="gramEnd"/>
+      <w:r>
+        <w:rPr>
+          <w:rFonts w:asciiTheme="minorHAnsi" w:hAnsiTheme="minorHAnsi" w:cstheme="minorHAnsi"/>
+          <w:lang w:val="en-IE"/>
+        </w:rPr>
+        <w:t xml:space="preserve"> keep an attenuation below 40dB past 15kHz. It should be noted that even though I specified an order of 22, MATLAB reported this filter to have an order of 21.</w:t>
       </w:r>
     </w:p>
     <w:p>
@@ -2433,7 +2589,15 @@
           <w:rFonts w:asciiTheme="minorHAnsi" w:hAnsiTheme="minorHAnsi" w:cstheme="minorHAnsi"/>
           <w:lang w:val="en-IE"/>
         </w:rPr>
-        <w:t xml:space="preserve"> this might be a trade </w:t>
+        <w:t xml:space="preserve"> this might be a </w:t>
+      </w:r>
+      <w:proofErr w:type="spellStart"/>
+      <w:r>
+        <w:rPr>
+          <w:rFonts w:asciiTheme="minorHAnsi" w:hAnsiTheme="minorHAnsi" w:cstheme="minorHAnsi"/>
+          <w:lang w:val="en-IE"/>
+        </w:rPr>
+        <w:t xml:space="preserve">trade </w:t>
       </w:r>
       <w:r>
         <w:rPr>
@@ -2441,7 +2605,15 @@
           <w:lang w:val="en-IE"/>
         </w:rPr>
         <w:lastRenderedPageBreak/>
-        <w:t xml:space="preserve">off we are willing to accept. </w:t>
+        <w:t>off</w:t>
+      </w:r>
+      <w:proofErr w:type="spellEnd"/>
+      <w:r>
+        <w:rPr>
+          <w:rFonts w:asciiTheme="minorHAnsi" w:hAnsiTheme="minorHAnsi" w:cstheme="minorHAnsi"/>
+          <w:lang w:val="en-IE"/>
+        </w:rPr>
+        <w:t xml:space="preserve"> we are willing to accept. </w:t>
       </w:r>
       <w:r>
         <w:rPr>
@@ -2588,7 +2760,23 @@
           <w:rFonts w:asciiTheme="minorHAnsi" w:hAnsiTheme="minorHAnsi" w:cstheme="minorHAnsi"/>
           <w:lang w:val="en-IE"/>
         </w:rPr>
-        <w:t xml:space="preserve">Shown above is the Kaiser window on a lowpass filter. I had to set the beta parameter to be 3 in order to achieve a 40dB attenuation before 15kHz and a maximum of 40dB attenuation past 15kHz. It is also important to note the linear phase response in the passband region. However, compared to the Bartlett window it has a much steeper drop off. </w:t>
+        <w:t xml:space="preserve">Shown above is the Kaiser window on a lowpass filter. I had to set the beta parameter to be 3 </w:t>
+      </w:r>
+      <w:proofErr w:type="gramStart"/>
+      <w:r>
+        <w:rPr>
+          <w:rFonts w:asciiTheme="minorHAnsi" w:hAnsiTheme="minorHAnsi" w:cstheme="minorHAnsi"/>
+          <w:lang w:val="en-IE"/>
+        </w:rPr>
+        <w:t>in order to</w:t>
+      </w:r>
+      <w:proofErr w:type="gramEnd"/>
+      <w:r>
+        <w:rPr>
+          <w:rFonts w:asciiTheme="minorHAnsi" w:hAnsiTheme="minorHAnsi" w:cstheme="minorHAnsi"/>
+          <w:lang w:val="en-IE"/>
+        </w:rPr>
+        <w:t xml:space="preserve"> achieve a 40dB attenuation before 15kHz and a maximum of 40dB attenuation past 15kHz. It is also important to note the linear phase response in the passband region. However, compared to the Bartlett window it has a much steeper drop off. </w:t>
       </w:r>
     </w:p>
     <w:p>
@@ -3052,7 +3240,15 @@
     </w:p>
     <w:p>
       <w:r>
-        <w:t>I designed an Equiripple Filter with the following specifications:</w:t>
+        <w:t xml:space="preserve">I designed an </w:t>
+      </w:r>
+      <w:proofErr w:type="spellStart"/>
+      <w:r>
+        <w:t>Equiripple</w:t>
+      </w:r>
+      <w:proofErr w:type="spellEnd"/>
+      <w:r>
+        <w:t xml:space="preserve"> Filter with the following specifications:</w:t>
       </w:r>
     </w:p>
     <w:p>
@@ -3451,7 +3647,15 @@
         </w:numPr>
       </w:pPr>
       <w:r>
-        <w:t>Type: Equiripple Lowpass</w:t>
+        <w:t xml:space="preserve">Type: </w:t>
+      </w:r>
+      <w:proofErr w:type="spellStart"/>
+      <w:r>
+        <w:t>Equiripple</w:t>
+      </w:r>
+      <w:proofErr w:type="spellEnd"/>
+      <w:r>
+        <w:t xml:space="preserve"> Lowpass</w:t>
       </w:r>
     </w:p>
     <w:p>
@@ -3736,7 +3940,15 @@
         </w:numPr>
       </w:pPr>
       <w:r>
-        <w:t>Type: Equiripple Lowpass</w:t>
+        <w:t xml:space="preserve">Type: </w:t>
+      </w:r>
+      <w:proofErr w:type="spellStart"/>
+      <w:r>
+        <w:t>Equiripple</w:t>
+      </w:r>
+      <w:proofErr w:type="spellEnd"/>
+      <w:r>
+        <w:t xml:space="preserve"> Lowpass</w:t>
       </w:r>
     </w:p>
     <w:p>
@@ -4018,7 +4230,15 @@
         </w:numPr>
       </w:pPr>
       <w:r>
-        <w:t>Type: Equiripple Lowpass</w:t>
+        <w:t xml:space="preserve">Type: </w:t>
+      </w:r>
+      <w:proofErr w:type="spellStart"/>
+      <w:r>
+        <w:t>Equiripple</w:t>
+      </w:r>
+      <w:proofErr w:type="spellEnd"/>
+      <w:r>
+        <w:t xml:space="preserve"> Lowpass</w:t>
       </w:r>
     </w:p>
     <w:p>
@@ -4317,7 +4537,15 @@
         </w:numPr>
       </w:pPr>
       <w:r>
-        <w:t>Type: Generalised Equiripple Lowpass</w:t>
+        <w:t xml:space="preserve">Type: Generalised </w:t>
+      </w:r>
+      <w:proofErr w:type="spellStart"/>
+      <w:r>
+        <w:t>Equiripple</w:t>
+      </w:r>
+      <w:proofErr w:type="spellEnd"/>
+      <w:r>
+        <w:t xml:space="preserve"> Lowpass</w:t>
       </w:r>
     </w:p>
     <w:p>
@@ -4874,23 +5102,73 @@
         </w:rPr>
         <w:t xml:space="preserve">I designed an </w:t>
       </w:r>
-      <w:r>
-        <w:rPr>
-          <w:rFonts w:asciiTheme="minorHAnsi" w:hAnsiTheme="minorHAnsi" w:cstheme="minorHAnsi"/>
-        </w:rPr>
-        <w:t>Equiripple filter in MATLAB since this makes use of the Parks-McClellan Method for filter design which often provides lower order filters than Impulse Invariance or Bilinear Transform design methods.</w:t>
-      </w:r>
-      <w:r>
-        <w:rPr>
-          <w:rFonts w:asciiTheme="minorHAnsi" w:hAnsiTheme="minorHAnsi" w:cstheme="minorHAnsi"/>
-        </w:rPr>
-        <w:t xml:space="preserve"> Then from looking at the FFT plot of the original and the corrupted signal I saw that the tone was centred around 3.5kHz. So, I could relax my stopband frequency to be around that frequency. This allowed me to drop the model order while achieving a better MSE. For filter 4, I realised that an 80dB attenuation was extremely large and I could probably get away with a 60dB attenuation. When I implemented this change, the filter order dropped from 12 to 9. For filter 5, I switched from using an Equiripple filter to a Generalized Equiripple with minimum phase. I also slightly changed the stopband frequency to be 3.462</w:t>
-      </w:r>
-      <w:r>
-        <w:rPr>
-          <w:rFonts w:asciiTheme="minorHAnsi" w:hAnsiTheme="minorHAnsi" w:cstheme="minorHAnsi"/>
-        </w:rPr>
-        <w:t xml:space="preserve">kHz. This allowed me to drop the filter order to 8. However, it is important to note the non-linear phase response in filter 5.  Depending on the application, and the magnitude of phase change, this nonlinearity can have significant impact on the filtered signal. But when listing to the resulting audio I didn’t notice much difference between the linear phase filters and filter 5. For filter 6, I decided to explore the realm of IIR filters. I decided to design a minimum order Butterworth filter with a 60dB attenuation at 3.5kHz. After inputting the specifications into the filterDesigner tool in MATLAB, it generated an order 5 filter. However, one important thing to note is the significant non-linearity of this filter. Also, considering that IIR filters are </w:t>
+      <w:proofErr w:type="spellStart"/>
+      <w:r>
+        <w:rPr>
+          <w:rFonts w:asciiTheme="minorHAnsi" w:hAnsiTheme="minorHAnsi" w:cstheme="minorHAnsi"/>
+        </w:rPr>
+        <w:t>Equiripple</w:t>
+      </w:r>
+      <w:proofErr w:type="spellEnd"/>
+      <w:r>
+        <w:rPr>
+          <w:rFonts w:asciiTheme="minorHAnsi" w:hAnsiTheme="minorHAnsi" w:cstheme="minorHAnsi"/>
+        </w:rPr>
+        <w:t xml:space="preserve"> filter in MATLAB since this makes use of the Parks-McClellan Method for filter design which often provides lower order filters than Impulse Invariance or Bilinear Transform design methods.</w:t>
+      </w:r>
+      <w:r>
+        <w:rPr>
+          <w:rFonts w:asciiTheme="minorHAnsi" w:hAnsiTheme="minorHAnsi" w:cstheme="minorHAnsi"/>
+        </w:rPr>
+        <w:t xml:space="preserve"> Then from looking at the FFT plot of the original and the corrupted signal I saw that the tone was centred around 3.5kHz. So, I could relax my stopband frequency to be around that frequency. This allowed me to drop the model order while achieving a better MSE. For filter 4, I realised that an 80dB attenuation was extremely large and I could probably get away with a 60dB attenuation. When I implemented this change, the filter order dropped from 12 to 9. For filter 5, I switched from using an </w:t>
+      </w:r>
+      <w:proofErr w:type="spellStart"/>
+      <w:r>
+        <w:rPr>
+          <w:rFonts w:asciiTheme="minorHAnsi" w:hAnsiTheme="minorHAnsi" w:cstheme="minorHAnsi"/>
+        </w:rPr>
+        <w:t>Equiripple</w:t>
+      </w:r>
+      <w:proofErr w:type="spellEnd"/>
+      <w:r>
+        <w:rPr>
+          <w:rFonts w:asciiTheme="minorHAnsi" w:hAnsiTheme="minorHAnsi" w:cstheme="minorHAnsi"/>
+        </w:rPr>
+        <w:t xml:space="preserve"> filter to a Generalized </w:t>
+      </w:r>
+      <w:proofErr w:type="spellStart"/>
+      <w:r>
+        <w:rPr>
+          <w:rFonts w:asciiTheme="minorHAnsi" w:hAnsiTheme="minorHAnsi" w:cstheme="minorHAnsi"/>
+        </w:rPr>
+        <w:t>Equiripple</w:t>
+      </w:r>
+      <w:proofErr w:type="spellEnd"/>
+      <w:r>
+        <w:rPr>
+          <w:rFonts w:asciiTheme="minorHAnsi" w:hAnsiTheme="minorHAnsi" w:cstheme="minorHAnsi"/>
+        </w:rPr>
+        <w:t xml:space="preserve"> with minimum phase. I also slightly changed the stopband frequency to be 3.462</w:t>
+      </w:r>
+      <w:r>
+        <w:rPr>
+          <w:rFonts w:asciiTheme="minorHAnsi" w:hAnsiTheme="minorHAnsi" w:cstheme="minorHAnsi"/>
+        </w:rPr>
+        <w:t xml:space="preserve">kHz. This allowed me to drop the filter order to 8. However, it is important to note the non-linear phase response in filter 5.  Depending on the application, and the magnitude of phase change, this nonlinearity can have significant impact on the filtered signal. But when listing to the resulting audio I didn’t notice much difference between the linear phase filters and filter 5. For filter 6, I decided to explore the realm of IIR filters. I decided to design a minimum order Butterworth filter with a 60dB attenuation at 3.5kHz. After inputting the specifications into the </w:t>
+      </w:r>
+      <w:proofErr w:type="spellStart"/>
+      <w:r>
+        <w:rPr>
+          <w:rFonts w:asciiTheme="minorHAnsi" w:hAnsiTheme="minorHAnsi" w:cstheme="minorHAnsi"/>
+        </w:rPr>
+        <w:t>filterDesigner</w:t>
+      </w:r>
+      <w:proofErr w:type="spellEnd"/>
+      <w:r>
+        <w:rPr>
+          <w:rFonts w:asciiTheme="minorHAnsi" w:hAnsiTheme="minorHAnsi" w:cstheme="minorHAnsi"/>
+        </w:rPr>
+        <w:t xml:space="preserve"> tool in MATLAB, it generated an order 5 filter. However, one important thing to note is the significant non-linearity of this filter. Also, considering that IIR filters are </w:t>
       </w:r>
       <w:r>
         <w:rPr>
@@ -4943,7 +5221,21 @@
         <w:rPr>
           <w:rFonts w:asciiTheme="minorHAnsi" w:hAnsiTheme="minorHAnsi" w:cstheme="minorHAnsi"/>
         </w:rPr>
-        <w:t>This required us to corrupt the original signal with note 40, which corresponds to a frequency of around 82Hz. This can be seen by the large spike in the fft of the corrupted signal.</w:t>
+        <w:t xml:space="preserve">This required us to corrupt the original signal with note 40, which corresponds to a frequency of around 82Hz. This can be seen by the large spike in the </w:t>
+      </w:r>
+      <w:proofErr w:type="spellStart"/>
+      <w:r>
+        <w:rPr>
+          <w:rFonts w:asciiTheme="minorHAnsi" w:hAnsiTheme="minorHAnsi" w:cstheme="minorHAnsi"/>
+        </w:rPr>
+        <w:t>fft</w:t>
+      </w:r>
+      <w:proofErr w:type="spellEnd"/>
+      <w:r>
+        <w:rPr>
+          <w:rFonts w:asciiTheme="minorHAnsi" w:hAnsiTheme="minorHAnsi" w:cstheme="minorHAnsi"/>
+        </w:rPr>
+        <w:t xml:space="preserve"> of the corrupted signal.</w:t>
       </w:r>
     </w:p>
     <w:p>
@@ -4961,6 +5253,7 @@
       <w:r>
         <w:rPr>
           <w:rFonts w:asciiTheme="minorHAnsi" w:hAnsiTheme="minorHAnsi" w:cstheme="minorHAnsi"/>
+          <w:noProof/>
         </w:rPr>
         <w:drawing>
           <wp:inline distT="0" distB="0" distL="0" distR="0" wp14:anchorId="62B1B2C0" wp14:editId="143BE6DA">
@@ -5030,26 +5323,96 @@
         <w:rPr>
           <w:rFonts w:asciiTheme="minorHAnsi" w:hAnsiTheme="minorHAnsi" w:cstheme="minorHAnsi"/>
         </w:rPr>
-        <w:t xml:space="preserve">Since this signal is within the bandwidth of the signal, the appropriate filter to use would probably be a bandstop filter, since then we could only remove the frequency, we need and leave the rest of the frequencies unchanged. When trying to design an appropriate bandstop filter, I noticed that to get the performance I needed, the filter order would be quite high, on the order of 1000s. This isn’t feasible from a practical standpoint. After looking at the distribution of the frequencies, I noticed that most of the power in the frequency range was past 100Hz. Which makes sense when considering human speech. </w:t>
-      </w:r>
-      <w:r>
-        <w:rPr>
-          <w:rFonts w:asciiTheme="minorHAnsi" w:hAnsiTheme="minorHAnsi" w:cstheme="minorHAnsi"/>
-        </w:rPr>
-        <w:t>A female voice on average only covers the frequencies from 350Hz to 17kHz, with male voices going as low as 100Hz. So, I could use a highpass filter with a stopband frequency of 100Hz. This would not only get rid of the noise while leaving the majority of the signal unchanged, but it would also allow me to drastically drop the filter order (&lt; 100).</w:t>
-      </w:r>
-    </w:p>
-    <w:p>
-      <w:pPr>
-        <w:rPr>
-          <w:rFonts w:asciiTheme="minorHAnsi" w:hAnsiTheme="minorHAnsi" w:cstheme="minorHAnsi"/>
-        </w:rPr>
-      </w:pPr>
-      <w:r>
-        <w:rPr>
-          <w:rFonts w:asciiTheme="minorHAnsi" w:hAnsiTheme="minorHAnsi" w:cstheme="minorHAnsi"/>
-        </w:rPr>
-        <w:t>After many iterations in the filterDesginer tool, I converged on the following filter specifications:</w:t>
+        <w:t xml:space="preserve">Since this signal is within the bandwidth of the signal, the appropriate filter to use would probably be a </w:t>
+      </w:r>
+      <w:proofErr w:type="spellStart"/>
+      <w:r>
+        <w:rPr>
+          <w:rFonts w:asciiTheme="minorHAnsi" w:hAnsiTheme="minorHAnsi" w:cstheme="minorHAnsi"/>
+        </w:rPr>
+        <w:t>bandstop</w:t>
+      </w:r>
+      <w:proofErr w:type="spellEnd"/>
+      <w:r>
+        <w:rPr>
+          <w:rFonts w:asciiTheme="minorHAnsi" w:hAnsiTheme="minorHAnsi" w:cstheme="minorHAnsi"/>
+        </w:rPr>
+        <w:t xml:space="preserve"> filter, since then we could only remove the frequency, we need and leave the rest of the frequencies unchanged. When trying to design an appropriate </w:t>
+      </w:r>
+      <w:proofErr w:type="spellStart"/>
+      <w:r>
+        <w:rPr>
+          <w:rFonts w:asciiTheme="minorHAnsi" w:hAnsiTheme="minorHAnsi" w:cstheme="minorHAnsi"/>
+        </w:rPr>
+        <w:t>bandstop</w:t>
+      </w:r>
+      <w:proofErr w:type="spellEnd"/>
+      <w:r>
+        <w:rPr>
+          <w:rFonts w:asciiTheme="minorHAnsi" w:hAnsiTheme="minorHAnsi" w:cstheme="minorHAnsi"/>
+        </w:rPr>
+        <w:t xml:space="preserve"> filter, I noticed that to get the performance I needed, the filter order would be quite high, on the order of 1000s. This isn’t feasible from a practical standpoint. After looking at the distribution of the frequencies, I noticed that most of the power in the frequency range was past 100Hz. Which makes sense when considering human speech. </w:t>
+      </w:r>
+      <w:r>
+        <w:rPr>
+          <w:rFonts w:asciiTheme="minorHAnsi" w:hAnsiTheme="minorHAnsi" w:cstheme="minorHAnsi"/>
+        </w:rPr>
+        <w:t xml:space="preserve">A female voice on average only covers the frequencies from 350Hz to 17kHz, with male voices going as low as 100Hz. So, I could use a </w:t>
+      </w:r>
+      <w:proofErr w:type="spellStart"/>
+      <w:r>
+        <w:rPr>
+          <w:rFonts w:asciiTheme="minorHAnsi" w:hAnsiTheme="minorHAnsi" w:cstheme="minorHAnsi"/>
+        </w:rPr>
+        <w:t>highpass</w:t>
+      </w:r>
+      <w:proofErr w:type="spellEnd"/>
+      <w:r>
+        <w:rPr>
+          <w:rFonts w:asciiTheme="minorHAnsi" w:hAnsiTheme="minorHAnsi" w:cstheme="minorHAnsi"/>
+        </w:rPr>
+        <w:t xml:space="preserve"> filter with a stopband frequency of 100Hz. This would not only get rid of the noise while leaving </w:t>
+      </w:r>
+      <w:proofErr w:type="gramStart"/>
+      <w:r>
+        <w:rPr>
+          <w:rFonts w:asciiTheme="minorHAnsi" w:hAnsiTheme="minorHAnsi" w:cstheme="minorHAnsi"/>
+        </w:rPr>
+        <w:t>the majority of</w:t>
+      </w:r>
+      <w:proofErr w:type="gramEnd"/>
+      <w:r>
+        <w:rPr>
+          <w:rFonts w:asciiTheme="minorHAnsi" w:hAnsiTheme="minorHAnsi" w:cstheme="minorHAnsi"/>
+        </w:rPr>
+        <w:t xml:space="preserve"> the signal unchanged, but it would also allow me to drastically drop the filter order (&lt; 100).</w:t>
+      </w:r>
+    </w:p>
+    <w:p>
+      <w:pPr>
+        <w:rPr>
+          <w:rFonts w:asciiTheme="minorHAnsi" w:hAnsiTheme="minorHAnsi" w:cstheme="minorHAnsi"/>
+        </w:rPr>
+      </w:pPr>
+      <w:r>
+        <w:rPr>
+          <w:rFonts w:asciiTheme="minorHAnsi" w:hAnsiTheme="minorHAnsi" w:cstheme="minorHAnsi"/>
+        </w:rPr>
+        <w:t xml:space="preserve">After many iterations in the </w:t>
+      </w:r>
+      <w:proofErr w:type="spellStart"/>
+      <w:r>
+        <w:rPr>
+          <w:rFonts w:asciiTheme="minorHAnsi" w:hAnsiTheme="minorHAnsi" w:cstheme="minorHAnsi"/>
+        </w:rPr>
+        <w:t>filterDesginer</w:t>
+      </w:r>
+      <w:proofErr w:type="spellEnd"/>
+      <w:r>
+        <w:rPr>
+          <w:rFonts w:asciiTheme="minorHAnsi" w:hAnsiTheme="minorHAnsi" w:cstheme="minorHAnsi"/>
+        </w:rPr>
+        <w:t xml:space="preserve"> tool, I converged on the following filter specifications:</w:t>
       </w:r>
     </w:p>
     <w:p>
@@ -5067,14 +5430,30 @@
         <w:rPr>
           <w:rFonts w:asciiTheme="minorHAnsi" w:hAnsiTheme="minorHAnsi" w:cstheme="minorHAnsi"/>
         </w:rPr>
-        <w:t xml:space="preserve">Type: Generalised Equiripple </w:t>
-      </w:r>
+        <w:t xml:space="preserve">Type: Generalised </w:t>
+      </w:r>
+      <w:proofErr w:type="spellStart"/>
+      <w:r>
+        <w:rPr>
+          <w:rFonts w:asciiTheme="minorHAnsi" w:hAnsiTheme="minorHAnsi" w:cstheme="minorHAnsi"/>
+        </w:rPr>
+        <w:t>Equiripple</w:t>
+      </w:r>
+      <w:proofErr w:type="spellEnd"/>
+      <w:r>
+        <w:rPr>
+          <w:rFonts w:asciiTheme="minorHAnsi" w:hAnsiTheme="minorHAnsi" w:cstheme="minorHAnsi"/>
+        </w:rPr>
+        <w:t xml:space="preserve"> </w:t>
+      </w:r>
+      <w:proofErr w:type="spellStart"/>
       <w:r>
         <w:rPr>
           <w:rFonts w:asciiTheme="minorHAnsi" w:hAnsiTheme="minorHAnsi" w:cstheme="minorHAnsi"/>
         </w:rPr>
         <w:t>Highpass</w:t>
       </w:r>
+      <w:proofErr w:type="spellEnd"/>
     </w:p>
     <w:p>
       <w:pPr>
@@ -5146,13 +5525,7 @@
           <w:rFonts w:asciiTheme="minorHAnsi" w:hAnsiTheme="minorHAnsi" w:cstheme="minorHAnsi"/>
         </w:rPr>
         <w:lastRenderedPageBreak/>
-        <w:t xml:space="preserve">Order: </w:t>
-      </w:r>
-      <w:r>
-        <w:rPr>
-          <w:rFonts w:asciiTheme="minorHAnsi" w:hAnsiTheme="minorHAnsi" w:cstheme="minorHAnsi"/>
-        </w:rPr>
-        <w:t>10 (Minimum Order)</w:t>
+        <w:t>Order: 10 (Minimum Order)</w:t>
       </w:r>
     </w:p>
     <w:p>
@@ -5188,19 +5561,7 @@
         <w:rPr>
           <w:rFonts w:asciiTheme="minorHAnsi" w:hAnsiTheme="minorHAnsi" w:cstheme="minorHAnsi"/>
         </w:rPr>
-        <w:t xml:space="preserve">Passband Edge Frequency: </w:t>
-      </w:r>
-      <w:r>
-        <w:rPr>
-          <w:rFonts w:asciiTheme="minorHAnsi" w:hAnsiTheme="minorHAnsi" w:cstheme="minorHAnsi"/>
-        </w:rPr>
-        <w:t>760</w:t>
-      </w:r>
-      <w:r>
-        <w:rPr>
-          <w:rFonts w:asciiTheme="minorHAnsi" w:hAnsiTheme="minorHAnsi" w:cstheme="minorHAnsi"/>
-        </w:rPr>
-        <w:t>Hz</w:t>
+        <w:t>Passband Edge Frequency: 760Hz</w:t>
       </w:r>
     </w:p>
     <w:p>
@@ -5218,19 +5579,7 @@
         <w:rPr>
           <w:rFonts w:asciiTheme="minorHAnsi" w:hAnsiTheme="minorHAnsi" w:cstheme="minorHAnsi"/>
         </w:rPr>
-        <w:t xml:space="preserve">Stopband Frequency: </w:t>
-      </w:r>
-      <w:r>
-        <w:rPr>
-          <w:rFonts w:asciiTheme="minorHAnsi" w:hAnsiTheme="minorHAnsi" w:cstheme="minorHAnsi"/>
-        </w:rPr>
-        <w:t xml:space="preserve">120 </w:t>
-      </w:r>
-      <w:r>
-        <w:rPr>
-          <w:rFonts w:asciiTheme="minorHAnsi" w:hAnsiTheme="minorHAnsi" w:cstheme="minorHAnsi"/>
-        </w:rPr>
-        <w:t>Hz</w:t>
+        <w:t>Stopband Frequency: 120 Hz</w:t>
       </w:r>
     </w:p>
     <w:p>
@@ -5322,19 +5671,7 @@
         <w:rPr>
           <w:rFonts w:asciiTheme="minorHAnsi" w:eastAsiaTheme="minorEastAsia" w:hAnsiTheme="minorHAnsi" w:cstheme="minorHAnsi"/>
         </w:rPr>
-        <w:t xml:space="preserve">: </w:t>
-      </w:r>
-      <w:r>
-        <w:rPr>
-          <w:rFonts w:asciiTheme="minorHAnsi" w:eastAsiaTheme="minorEastAsia" w:hAnsiTheme="minorHAnsi" w:cstheme="minorHAnsi"/>
-        </w:rPr>
-        <w:t>30</w:t>
-      </w:r>
-      <w:r>
-        <w:rPr>
-          <w:rFonts w:asciiTheme="minorHAnsi" w:eastAsiaTheme="minorEastAsia" w:hAnsiTheme="minorHAnsi" w:cstheme="minorHAnsi"/>
-        </w:rPr>
-        <w:t>dB</w:t>
+        <w:t>: 30dB</w:t>
       </w:r>
     </w:p>
     <w:p>
@@ -5352,13 +5689,7 @@
         <w:rPr>
           <w:rFonts w:asciiTheme="minorHAnsi" w:hAnsiTheme="minorHAnsi" w:cstheme="minorHAnsi"/>
         </w:rPr>
-        <w:t>MSE: 0.002</w:t>
-      </w:r>
-      <w:r>
-        <w:rPr>
-          <w:rFonts w:asciiTheme="minorHAnsi" w:hAnsiTheme="minorHAnsi" w:cstheme="minorHAnsi"/>
-        </w:rPr>
-        <w:t>4</w:t>
+        <w:t>MSE: 0.0024</w:t>
       </w:r>
     </w:p>
     <w:p>
@@ -5436,7 +5767,15 @@
         </w:r>
       </w:fldSimple>
       <w:r>
-        <w:t xml:space="preserve"> - Magnitude and Phase response of HighpassFilter8 highpass filter</w:t>
+        <w:t xml:space="preserve"> - Magnitude and Phase response of HighpassFilter8 </w:t>
+      </w:r>
+      <w:proofErr w:type="spellStart"/>
+      <w:r>
+        <w:t>highpass</w:t>
+      </w:r>
+      <w:proofErr w:type="spellEnd"/>
+      <w:r>
+        <w:t xml:space="preserve"> filter</w:t>
       </w:r>
     </w:p>
     <w:p>
@@ -5455,7 +5794,21 @@
         <w:rPr>
           <w:rFonts w:asciiTheme="minorHAnsi" w:hAnsiTheme="minorHAnsi" w:cstheme="minorHAnsi"/>
         </w:rPr>
-        <w:t xml:space="preserve">s a number of interesting properties. Since we know exactly where the noise is we can tailor the filter to specifically remove that frequency. Here I exploited the ripple effect that is characteristic of this filter to have a sharp dip exactly where the noise signal was contained, while allowing the other frequencies to pass. Since the main part of the speech in this audio clip lies past 150Hz, they also largely pass through unaltered. </w:t>
+        <w:t xml:space="preserve">s </w:t>
+      </w:r>
+      <w:proofErr w:type="gramStart"/>
+      <w:r>
+        <w:rPr>
+          <w:rFonts w:asciiTheme="minorHAnsi" w:hAnsiTheme="minorHAnsi" w:cstheme="minorHAnsi"/>
+        </w:rPr>
+        <w:t>a number of</w:t>
+      </w:r>
+      <w:proofErr w:type="gramEnd"/>
+      <w:r>
+        <w:rPr>
+          <w:rFonts w:asciiTheme="minorHAnsi" w:hAnsiTheme="minorHAnsi" w:cstheme="minorHAnsi"/>
+        </w:rPr>
+        <w:t xml:space="preserve"> interesting properties. Since we know exactly where the noise is we can tailor the filter to specifically remove that frequency. Here I exploited the ripple effect that is characteristic of this filter to have a sharp dip exactly where the noise signal was contained, while allowing the other frequencies to pass. Since the main part of the speech in this audio clip lies past 150Hz, they also largely pass through unaltered. </w:t>
       </w:r>
     </w:p>
     <w:p>
@@ -5489,23 +5842,34 @@
         <w:pStyle w:val="Heading1"/>
       </w:pPr>
       <w:r>
-        <w:t>Ex 1.3.</w:t>
-      </w:r>
-      <w:r>
-        <w:t>4</w:t>
-      </w:r>
-    </w:p>
-    <w:p>
-      <w:pPr>
-        <w:rPr>
-          <w:rFonts w:asciiTheme="minorHAnsi" w:hAnsiTheme="minorHAnsi" w:cstheme="minorHAnsi"/>
-        </w:rPr>
-      </w:pPr>
-      <w:r>
-        <w:rPr>
-          <w:rFonts w:asciiTheme="minorHAnsi" w:hAnsiTheme="minorHAnsi" w:cstheme="minorHAnsi"/>
-        </w:rPr>
-        <w:t xml:space="preserve">This part of the lab required us to superimpose two tones on the signal, one lower than note 40 and one higher than note 60. So, for this I chose note 20 as my low note and note </w:t>
+        <w:t>Ex 1.3.4</w:t>
+      </w:r>
+    </w:p>
+    <w:p>
+      <w:pPr>
+        <w:rPr>
+          <w:rFonts w:asciiTheme="minorHAnsi" w:hAnsiTheme="minorHAnsi" w:cstheme="minorHAnsi"/>
+        </w:rPr>
+      </w:pPr>
+      <w:r>
+        <w:rPr>
+          <w:rFonts w:asciiTheme="minorHAnsi" w:hAnsiTheme="minorHAnsi" w:cstheme="minorHAnsi"/>
+        </w:rPr>
+        <w:t xml:space="preserve">This part of the lab required us to superimpose two tones on the signal, one lower than note 40 and one higher than note 60. So, for this I chose </w:t>
+      </w:r>
+      <w:proofErr w:type="gramStart"/>
+      <w:r>
+        <w:rPr>
+          <w:rFonts w:asciiTheme="minorHAnsi" w:hAnsiTheme="minorHAnsi" w:cstheme="minorHAnsi"/>
+        </w:rPr>
+        <w:t>note</w:t>
+      </w:r>
+      <w:proofErr w:type="gramEnd"/>
+      <w:r>
+        <w:rPr>
+          <w:rFonts w:asciiTheme="minorHAnsi" w:hAnsiTheme="minorHAnsi" w:cstheme="minorHAnsi"/>
+        </w:rPr>
+        <w:t xml:space="preserve"> 20 as my low note and note </w:t>
       </w:r>
       <w:r>
         <w:rPr>
@@ -5586,6 +5950,7 @@
       <w:r>
         <w:rPr>
           <w:rFonts w:asciiTheme="minorHAnsi" w:hAnsiTheme="minorHAnsi" w:cstheme="minorHAnsi"/>
+          <w:noProof/>
         </w:rPr>
         <w:lastRenderedPageBreak/>
         <w:drawing>
@@ -5639,6 +6004,7 @@
       <w:r>
         <w:rPr>
           <w:rFonts w:asciiTheme="minorHAnsi" w:hAnsiTheme="minorHAnsi" w:cstheme="minorHAnsi"/>
+          <w:noProof/>
         </w:rPr>
         <w:drawing>
           <wp:inline distT="0" distB="0" distL="0" distR="0" wp14:anchorId="1DCEECEC" wp14:editId="052F6A6A">

</xml_diff>